<commit_message>
Cap nhat ly thuyet
</commit_message>
<xml_diff>
--- a/thesis/doc/Lý thuyết.docx
+++ b/thesis/doc/Lý thuyết.docx
@@ -2061,9 +2061,37 @@
         <w:rPr>
           <w:b/>
           <w:bCs/>
+        </w:rPr>
+        <w:t>Các thư</w:t>
+      </w:r>
+      <w:r>
+        <w:rPr>
+          <w:b/>
+          <w:bCs/>
           <w:lang w:val="vi-VN"/>
         </w:rPr>
-        <w:t>Một số thư viện lớp phổ biến trong</w:t>
+        <w:t xml:space="preserve"> viện lớp </w:t>
+      </w:r>
+      <w:r>
+        <w:rPr>
+          <w:b/>
+          <w:bCs/>
+        </w:rPr>
+        <w:t>cơ sở</w:t>
+      </w:r>
+      <w:r>
+        <w:rPr>
+          <w:b/>
+          <w:bCs/>
+        </w:rPr>
+        <w:t xml:space="preserve"> phổ biến</w:t>
+      </w:r>
+      <w:r>
+        <w:rPr>
+          <w:b/>
+          <w:bCs/>
+        </w:rPr>
+        <w:t xml:space="preserve"> </w:t>
       </w:r>
       <w:r>
         <w:rPr>
@@ -2071,6 +2099,14 @@
           <w:bCs/>
           <w:lang w:val="vi-VN"/>
         </w:rPr>
+        <w:t>trong</w:t>
+      </w:r>
+      <w:r>
+        <w:rPr>
+          <w:b/>
+          <w:bCs/>
+          <w:lang w:val="vi-VN"/>
+        </w:rPr>
         <w:t xml:space="preserve"> .NET Fram</w:t>
       </w:r>
       <w:r>
@@ -2091,6 +2127,552 @@
     </w:p>
     <w:p>
       <w:pPr>
+        <w:pStyle w:val="ListParagraph"/>
+        <w:numPr>
+          <w:ilvl w:val="1"/>
+          <w:numId w:val="4"/>
+        </w:numPr>
+        <w:rPr>
+          <w:b/>
+          <w:bCs/>
+        </w:rPr>
+      </w:pPr>
+      <w:r>
+        <w:rPr>
+          <w:b/>
+          <w:bCs/>
+        </w:rPr>
+        <w:t>System</w:t>
+      </w:r>
+    </w:p>
+    <w:p>
+      <w:pPr>
+        <w:ind w:left="360"/>
+        <w:rPr>
+          <w:b/>
+          <w:bCs/>
+        </w:rPr>
+      </w:pPr>
+      <w:r>
+        <w:t>System</w:t>
+      </w:r>
+      <w:r>
+        <w:t xml:space="preserve"> b</w:t>
+      </w:r>
+      <w:r>
+        <w:t>ao</w:t>
+      </w:r>
+      <w:r>
+        <w:t xml:space="preserve"> gồm các lớp cơ bản và lớp nền tảng xác định các kiểu dữ liệu phổ biến, các sự kiện</w:t>
+      </w:r>
+      <w:r>
+        <w:t>,</w:t>
+      </w:r>
+      <w:r>
+        <w:t xml:space="preserve"> bộ xử lý sự kiện, giao diện, thuộc tính</w:t>
+      </w:r>
+      <w:r>
+        <w:t xml:space="preserve"> và </w:t>
+      </w:r>
+      <w:r>
+        <w:t>xử lý các ngoại lệ.</w:t>
+      </w:r>
+    </w:p>
+    <w:p>
+      <w:pPr>
+        <w:ind w:left="360"/>
+      </w:pPr>
+      <w:r>
+        <w:t>Một số lớp trong System</w:t>
+      </w:r>
+      <w:r>
+        <w:t>:</w:t>
+      </w:r>
+      <w:r>
+        <w:t xml:space="preserve"> </w:t>
+      </w:r>
+      <w:r>
+        <w:t xml:space="preserve">Console, Exception, </w:t>
+      </w:r>
+      <w:r>
+        <w:t xml:space="preserve">Array, </w:t>
+      </w:r>
+      <w:r>
+        <w:t xml:space="preserve"> Object, Enum, Int32, Boolean</w:t>
+      </w:r>
+      <w:r>
+        <w:t>, String, Math</w:t>
+      </w:r>
+      <w:r>
+        <w:t>, Random, Type,…</w:t>
+      </w:r>
+    </w:p>
+    <w:p>
+      <w:pPr>
+        <w:pStyle w:val="ListParagraph"/>
+        <w:numPr>
+          <w:ilvl w:val="1"/>
+          <w:numId w:val="4"/>
+        </w:numPr>
+        <w:rPr>
+          <w:b/>
+          <w:bCs/>
+        </w:rPr>
+      </w:pPr>
+      <w:r>
+        <w:rPr>
+          <w:b/>
+          <w:bCs/>
+        </w:rPr>
+        <w:t>System.IO</w:t>
+      </w:r>
+    </w:p>
+    <w:p>
+      <w:pPr>
+        <w:ind w:left="360"/>
+      </w:pPr>
+      <w:r>
+        <w:t>System.IO c</w:t>
+      </w:r>
+      <w:r>
+        <w:t>hứa các kiểu dữ liệu cho phép đọc và ghi vào các tệp tin</w:t>
+      </w:r>
+      <w:r>
+        <w:t xml:space="preserve"> và </w:t>
+      </w:r>
+      <w:r>
+        <w:t xml:space="preserve">luồng dữ liệu, </w:t>
+      </w:r>
+      <w:r>
+        <w:t>có</w:t>
+      </w:r>
+      <w:r>
+        <w:t xml:space="preserve"> các</w:t>
+      </w:r>
+      <w:r>
+        <w:t xml:space="preserve"> kiểu dữ liệu hỗ trợ cho tệp tin và thư mục.</w:t>
+      </w:r>
+    </w:p>
+    <w:p>
+      <w:pPr>
+        <w:ind w:left="360"/>
+      </w:pPr>
+      <w:r>
+        <w:t>Một số lớp trong System</w:t>
+      </w:r>
+      <w:r>
+        <w:t>.IO: File</w:t>
+      </w:r>
+      <w:r>
+        <w:t>, Stream, Directory, Path,</w:t>
+      </w:r>
+      <w:r>
+        <w:t>…</w:t>
+      </w:r>
+    </w:p>
+    <w:p>
+      <w:pPr>
+        <w:pStyle w:val="ListParagraph"/>
+        <w:numPr>
+          <w:ilvl w:val="1"/>
+          <w:numId w:val="4"/>
+        </w:numPr>
+        <w:rPr>
+          <w:b/>
+          <w:bCs/>
+        </w:rPr>
+      </w:pPr>
+      <w:r>
+        <w:rPr>
+          <w:b/>
+          <w:bCs/>
+        </w:rPr>
+        <w:t>System.Collection</w:t>
+      </w:r>
+    </w:p>
+    <w:p>
+      <w:pPr>
+        <w:ind w:left="360"/>
+      </w:pPr>
+      <w:r>
+        <w:t>System.Collection</w:t>
+      </w:r>
+      <w:r>
+        <w:t xml:space="preserve"> </w:t>
+      </w:r>
+      <w:r>
+        <w:t>c</w:t>
+      </w:r>
+      <w:r>
+        <w:t>hứa các giao diện và lớp định nghĩa các tập hợp đối tượng khác nhau</w:t>
+      </w:r>
+      <w:r>
+        <w:t xml:space="preserve">. </w:t>
+      </w:r>
+    </w:p>
+    <w:p>
+      <w:pPr>
+        <w:ind w:left="360"/>
+      </w:pPr>
+      <w:r>
+        <w:t xml:space="preserve">Một số lớp trong </w:t>
+      </w:r>
+      <w:r>
+        <w:t>System.Collection</w:t>
+      </w:r>
+      <w:r>
+        <w:t xml:space="preserve">: </w:t>
+      </w:r>
+      <w:r>
+        <w:t xml:space="preserve"> ArrayList, BittArray, Stack, Queue</w:t>
+      </w:r>
+      <w:r>
+        <w:t>, HashTable,  StoredList,…</w:t>
+      </w:r>
+    </w:p>
+    <w:p>
+      <w:pPr>
+        <w:pStyle w:val="ListParagraph"/>
+        <w:numPr>
+          <w:ilvl w:val="1"/>
+          <w:numId w:val="4"/>
+        </w:numPr>
+        <w:rPr>
+          <w:b/>
+          <w:bCs/>
+        </w:rPr>
+      </w:pPr>
+      <w:r>
+        <w:rPr>
+          <w:b/>
+          <w:bCs/>
+        </w:rPr>
+        <w:t>System.Collection</w:t>
+      </w:r>
+      <w:r>
+        <w:rPr>
+          <w:b/>
+          <w:bCs/>
+        </w:rPr>
+        <w:t>.G</w:t>
+      </w:r>
+      <w:r>
+        <w:rPr>
+          <w:b/>
+          <w:bCs/>
+        </w:rPr>
+        <w:t>eneric</w:t>
+      </w:r>
+    </w:p>
+    <w:p>
+      <w:pPr>
+        <w:ind w:left="360"/>
+      </w:pPr>
+      <w:r>
+        <w:lastRenderedPageBreak/>
+        <w:t>System.Collection.Generic</w:t>
+      </w:r>
+      <w:r>
+        <w:rPr>
+          <w:b/>
+          <w:bCs/>
+        </w:rPr>
+        <w:t xml:space="preserve"> </w:t>
+      </w:r>
+      <w:r>
+        <w:t>c</w:t>
+      </w:r>
+      <w:r>
+        <w:t xml:space="preserve">hứa các giao diện và lớp định nghĩa các tập hợp tổng quát, giúp tạo ra các </w:t>
+      </w:r>
+      <w:r>
+        <w:t>tập hợp</w:t>
+      </w:r>
+      <w:r>
+        <w:t xml:space="preserve"> với kiểu dữ liệu cụ thể</w:t>
+      </w:r>
+      <w:r>
+        <w:t>.</w:t>
+      </w:r>
+    </w:p>
+    <w:p>
+      <w:pPr>
+        <w:ind w:left="360"/>
+      </w:pPr>
+      <w:r>
+        <w:t xml:space="preserve">Một số lớp trong </w:t>
+      </w:r>
+      <w:r>
+        <w:t>System.Collection</w:t>
+      </w:r>
+      <w:r>
+        <w:t xml:space="preserve">.Generic: </w:t>
+      </w:r>
+      <w:r>
+        <w:t xml:space="preserve"> Comparer&lt;T&gt;</w:t>
+      </w:r>
+      <w:r>
+        <w:t>, HashSet&lt;T&gt;, List&lt;T&gt;, LinkList&lt;T&gt;, Stack&lt;T&gt;, Queue&lt;T&gt;,</w:t>
+      </w:r>
+      <w:r>
+        <w:t xml:space="preserve"> </w:t>
+      </w:r>
+      <w:r>
+        <w:t>SortedList&lt;TKey,TValue&gt;</w:t>
+      </w:r>
+      <w:r>
+        <w:t>,…</w:t>
+      </w:r>
+    </w:p>
+    <w:p>
+      <w:pPr>
+        <w:pStyle w:val="ListParagraph"/>
+        <w:numPr>
+          <w:ilvl w:val="1"/>
+          <w:numId w:val="4"/>
+        </w:numPr>
+        <w:rPr>
+          <w:b/>
+          <w:bCs/>
+        </w:rPr>
+      </w:pPr>
+      <w:r>
+        <w:rPr>
+          <w:b/>
+          <w:bCs/>
+        </w:rPr>
+        <w:t>System.Text</w:t>
+      </w:r>
+    </w:p>
+    <w:p>
+      <w:pPr>
+        <w:ind w:left="360"/>
+      </w:pPr>
+      <w:r>
+        <w:t>System.Text</w:t>
+      </w:r>
+      <w:r>
+        <w:t xml:space="preserve"> </w:t>
+      </w:r>
+      <w:r>
+        <w:t>c</w:t>
+      </w:r>
+      <w:r>
+        <w:t>hứa các lớp để đại diện cho mã hóa ký tự ASCII và Unicode</w:t>
+      </w:r>
+      <w:r>
+        <w:t>,</w:t>
+      </w:r>
+      <w:r>
+        <w:t xml:space="preserve"> </w:t>
+      </w:r>
+      <w:r>
+        <w:t xml:space="preserve">các </w:t>
+      </w:r>
+      <w:r>
+        <w:t>lớp cơ sở để chuyển đổi giữa các khối ký tự và khối byte</w:t>
+      </w:r>
+      <w:r>
+        <w:t>,</w:t>
+      </w:r>
+      <w:r>
+        <w:t xml:space="preserve"> các</w:t>
+      </w:r>
+      <w:r>
+        <w:t xml:space="preserve"> </w:t>
+      </w:r>
+      <w:r>
+        <w:t>lớp hỗ trợ thao tác định dạng các chuỗi.</w:t>
+      </w:r>
+    </w:p>
+    <w:p>
+      <w:pPr>
+        <w:ind w:left="360"/>
+      </w:pPr>
+      <w:r>
+        <w:t xml:space="preserve">Một số lớp trong </w:t>
+      </w:r>
+      <w:r>
+        <w:t>System.</w:t>
+      </w:r>
+      <w:r>
+        <w:t>Text:  StringBuider, Encod</w:t>
+      </w:r>
+      <w:r>
+        <w:t>er, Decoder</w:t>
+      </w:r>
+      <w:r>
+        <w:t>,…</w:t>
+      </w:r>
+    </w:p>
+    <w:p>
+      <w:pPr>
+        <w:pStyle w:val="ListParagraph"/>
+        <w:numPr>
+          <w:ilvl w:val="1"/>
+          <w:numId w:val="4"/>
+        </w:numPr>
+        <w:rPr>
+          <w:b/>
+          <w:bCs/>
+        </w:rPr>
+      </w:pPr>
+      <w:r>
+        <w:rPr>
+          <w:b/>
+          <w:bCs/>
+        </w:rPr>
+        <w:t>System.Threading</w:t>
+      </w:r>
+    </w:p>
+    <w:p>
+      <w:pPr>
+        <w:ind w:left="360"/>
+      </w:pPr>
+      <w:r>
+        <w:t>System.Threading</w:t>
+      </w:r>
+      <w:r>
+        <w:t xml:space="preserve"> </w:t>
+      </w:r>
+      <w:r>
+        <w:t>chứa</w:t>
+      </w:r>
+      <w:r>
+        <w:t xml:space="preserve"> các lớp và giao diện giúp lập trình đa luồng</w:t>
+      </w:r>
+      <w:r>
+        <w:t xml:space="preserve">, </w:t>
+      </w:r>
+      <w:r>
+        <w:t>đồng bộ hóa hoạt động giữa các luồng và truy cập dữ liệu</w:t>
+      </w:r>
+      <w:r>
+        <w:t>.</w:t>
+      </w:r>
+    </w:p>
+    <w:p>
+      <w:pPr>
+        <w:ind w:left="360"/>
+      </w:pPr>
+      <w:r>
+        <w:t>Một số lớp trong System.</w:t>
+      </w:r>
+      <w:r>
+        <w:t>Threading</w:t>
+      </w:r>
+      <w:r>
+        <w:t xml:space="preserve">: </w:t>
+      </w:r>
+      <w:r>
+        <w:t xml:space="preserve"> Monitor, Mutex, ThreadPool, Timer,…</w:t>
+      </w:r>
+    </w:p>
+    <w:p>
+      <w:pPr>
+        <w:pStyle w:val="ListParagraph"/>
+        <w:numPr>
+          <w:ilvl w:val="1"/>
+          <w:numId w:val="4"/>
+        </w:numPr>
+        <w:rPr>
+          <w:b/>
+          <w:bCs/>
+        </w:rPr>
+      </w:pPr>
+      <w:r>
+        <w:rPr>
+          <w:b/>
+          <w:bCs/>
+        </w:rPr>
+        <w:t>System.</w:t>
+      </w:r>
+      <w:r>
+        <w:rPr>
+          <w:b/>
+          <w:bCs/>
+        </w:rPr>
+        <w:t>Security</w:t>
+      </w:r>
+      <w:r>
+        <w:rPr>
+          <w:b/>
+          <w:bCs/>
+        </w:rPr>
+        <w:t>.</w:t>
+      </w:r>
+      <w:r>
+        <w:rPr>
+          <w:b/>
+          <w:bCs/>
+        </w:rPr>
+        <w:t>Cryptography</w:t>
+      </w:r>
+    </w:p>
+    <w:p>
+      <w:pPr>
+        <w:ind w:left="360"/>
+      </w:pPr>
+      <w:r>
+        <w:t>System.Security</w:t>
+      </w:r>
+      <w:r>
+        <w:t xml:space="preserve"> </w:t>
+      </w:r>
+      <w:r>
+        <w:t>c</w:t>
+      </w:r>
+      <w:r>
+        <w:t>ung cấp các dịch vụ mã hóa</w:t>
+      </w:r>
+      <w:r>
+        <w:t xml:space="preserve"> </w:t>
+      </w:r>
+      <w:r>
+        <w:t>và giải mã dữ liệu một cách an toàn, tạo giá trị băm, sinh số ngẫu nhiên và xác thực tin nhắn.</w:t>
+      </w:r>
+    </w:p>
+    <w:p>
+      <w:pPr>
+        <w:ind w:left="360"/>
+      </w:pPr>
+      <w:r>
+        <w:t>Một số lớp trong System.</w:t>
+      </w:r>
+      <w:r>
+        <w:t>Security</w:t>
+      </w:r>
+      <w:r>
+        <w:t>.</w:t>
+      </w:r>
+      <w:r>
+        <w:t>Cryptography</w:t>
+      </w:r>
+      <w:r>
+        <w:t xml:space="preserve">: </w:t>
+      </w:r>
+      <w:r>
+        <w:t>MD5, SHA256, SHA512,…</w:t>
+      </w:r>
+    </w:p>
+    <w:p>
+      <w:pPr>
+        <w:pStyle w:val="ListParagraph"/>
+        <w:ind w:left="1080"/>
+        <w:rPr>
+          <w:b/>
+          <w:bCs/>
+        </w:rPr>
+      </w:pPr>
+    </w:p>
+    <w:p>
+      <w:pPr>
+        <w:ind w:left="360"/>
+      </w:pPr>
+    </w:p>
+    <w:p>
+      <w:pPr>
+        <w:ind w:left="360"/>
         <w:rPr>
           <w:b/>
           <w:bCs/>
@@ -2316,491 +2898,7 @@
     </w:p>
     <w:p>
       <w:pPr>
-        <w:pStyle w:val="ListParagraph"/>
-        <w:numPr>
-          <w:ilvl w:val="0"/>
-          <w:numId w:val="10"/>
-        </w:numPr>
-        <w:rPr>
-          <w:b/>
-          <w:bCs/>
-        </w:rPr>
-      </w:pPr>
-      <w:r>
-        <w:rPr>
-          <w:b/>
-          <w:bCs/>
-        </w:rPr>
-        <w:t>Một số khái niệm</w:t>
-      </w:r>
-      <w:r>
-        <w:rPr>
-          <w:b/>
-          <w:bCs/>
-        </w:rPr>
-        <w:t xml:space="preserve"> cơ bản</w:t>
-      </w:r>
-      <w:r>
-        <w:rPr>
-          <w:b/>
-          <w:bCs/>
-        </w:rPr>
-        <w:t xml:space="preserve"> trong C#</w:t>
-      </w:r>
-    </w:p>
-    <w:p>
-      <w:pPr>
-        <w:pStyle w:val="ListParagraph"/>
-        <w:numPr>
-          <w:ilvl w:val="1"/>
-          <w:numId w:val="10"/>
-        </w:numPr>
-        <w:rPr>
-          <w:b/>
-          <w:bCs/>
-        </w:rPr>
-      </w:pPr>
-      <w:r>
-        <w:rPr>
-          <w:b/>
-          <w:bCs/>
-        </w:rPr>
-        <w:t>Biến</w:t>
-      </w:r>
-      <w:r>
-        <w:rPr>
-          <w:b/>
-          <w:bCs/>
-        </w:rPr>
-        <w:t xml:space="preserve"> và hằng</w:t>
-      </w:r>
-    </w:p>
-    <w:p>
-      <w:pPr>
-        <w:ind w:left="720"/>
-      </w:pPr>
-      <w:r>
-        <w:t>Biến là nơi lưu trữ giá trị dữ liệu</w:t>
-      </w:r>
-      <w:r>
-        <w:t>. Cú pháp khai báo biến như sau:</w:t>
-      </w:r>
-    </w:p>
-    <w:p>
-      <w:pPr>
-        <w:ind w:left="720"/>
-      </w:pPr>
-      <w:r>
-        <w:t>&lt;Kiểu dữ liệu&gt; &lt;Tên biến&gt; = &lt;Giá trị&gt;</w:t>
-      </w:r>
-      <w:r>
-        <w:t>;</w:t>
-      </w:r>
-    </w:p>
-    <w:p>
-      <w:pPr>
-        <w:ind w:left="720"/>
-      </w:pPr>
-      <w:r>
-        <w:t xml:space="preserve">Ví dụ: string </w:t>
-      </w:r>
-      <w:r>
-        <w:t>name = “Vinh”;</w:t>
-      </w:r>
-    </w:p>
-    <w:p>
-      <w:pPr>
-        <w:ind w:left="720"/>
-      </w:pPr>
-      <w:r>
-        <w:lastRenderedPageBreak/>
-        <w:t>Hằng có thể hiểu là biến nh</w:t>
-      </w:r>
-      <w:r>
-        <w:t>ư</w:t>
-      </w:r>
-      <w:r>
-        <w:t xml:space="preserve">ng không thể </w:t>
-      </w:r>
-      <w:r>
-        <w:t>thay đổi</w:t>
-      </w:r>
-      <w:r>
-        <w:t xml:space="preserve"> giá trị</w:t>
-      </w:r>
-      <w:r>
-        <w:t>. Cú pháp khai báo hằng như sau:</w:t>
-      </w:r>
-    </w:p>
-    <w:p>
-      <w:pPr>
-        <w:ind w:left="720"/>
-      </w:pPr>
-      <w:r>
-        <w:t xml:space="preserve">const </w:t>
-      </w:r>
-      <w:r>
-        <w:t xml:space="preserve">&lt;Kiểu dữ liệu&gt; &lt;Tên </w:t>
-      </w:r>
-      <w:r>
-        <w:t>hằng</w:t>
-      </w:r>
-      <w:r>
-        <w:t>&gt; = &lt;Giá trị&gt;;</w:t>
-      </w:r>
-    </w:p>
-    <w:p>
-      <w:pPr>
-        <w:ind w:left="720"/>
-      </w:pPr>
-      <w:r>
-        <w:t>Ví dụ: const int id = 1</w:t>
-      </w:r>
-      <w:r>
-        <w:t>;</w:t>
-      </w:r>
-    </w:p>
-    <w:p>
-      <w:pPr>
-        <w:pStyle w:val="ListParagraph"/>
-        <w:numPr>
-          <w:ilvl w:val="1"/>
-          <w:numId w:val="10"/>
-        </w:numPr>
-        <w:rPr>
-          <w:b/>
-          <w:bCs/>
-        </w:rPr>
-      </w:pPr>
-      <w:r>
-        <w:rPr>
-          <w:b/>
-          <w:bCs/>
-        </w:rPr>
-        <w:t>Kiểu dữ liệu</w:t>
-      </w:r>
-    </w:p>
-    <w:p>
-      <w:pPr>
-        <w:ind w:left="720"/>
-      </w:pPr>
-      <w:r>
-        <w:t xml:space="preserve">Kiểu dữ liệu là thành phần giúp định </w:t>
-      </w:r>
-      <w:r>
-        <w:t xml:space="preserve">kích thước và </w:t>
-      </w:r>
-      <w:r>
-        <w:t>loại giá trị của biến</w:t>
-      </w:r>
-      <w:r>
-        <w:t>. Một số kiểu dữ liệu cơ bản:</w:t>
-      </w:r>
-    </w:p>
-    <w:p>
-      <w:pPr>
-        <w:ind w:left="720"/>
-      </w:pPr>
-      <w:r>
-        <w:tab/>
-        <w:t xml:space="preserve">int: </w:t>
-      </w:r>
-      <w:r>
-        <w:t>lưu trữ</w:t>
-      </w:r>
-      <w:r>
-        <w:t xml:space="preserve"> số nguyên, kích thước 4</w:t>
-      </w:r>
-      <w:r>
-        <w:t xml:space="preserve"> bytes</w:t>
-      </w:r>
-    </w:p>
-    <w:p>
-      <w:pPr>
-        <w:ind w:left="720"/>
-      </w:pPr>
-      <w:r>
-        <w:tab/>
-        <w:t>float</w:t>
-      </w:r>
-      <w:r>
-        <w:t xml:space="preserve">: lưu trữ số </w:t>
-      </w:r>
-      <w:r>
-        <w:t>thực</w:t>
-      </w:r>
-      <w:r>
-        <w:t>, kích thước 4 bytes</w:t>
-      </w:r>
-    </w:p>
-    <w:p>
-      <w:pPr>
-        <w:ind w:left="720" w:firstLine="720"/>
-      </w:pPr>
-      <w:r>
-        <w:t>bool</w:t>
-      </w:r>
-      <w:r>
-        <w:t xml:space="preserve">: lưu trữ </w:t>
-      </w:r>
-      <w:r>
-        <w:t>giá trị true hoặc false</w:t>
-      </w:r>
-      <w:r>
-        <w:t xml:space="preserve">, kích thước </w:t>
-      </w:r>
-      <w:r>
-        <w:t>1 bit</w:t>
-      </w:r>
-    </w:p>
-    <w:p>
-      <w:pPr>
-        <w:ind w:left="720" w:firstLine="720"/>
-      </w:pPr>
-      <w:r>
-        <w:t>char: lưu trữ ký tự đơn</w:t>
-      </w:r>
-      <w:r>
-        <w:t>, kích thước 2 bytes</w:t>
-      </w:r>
-    </w:p>
-    <w:p>
-      <w:pPr>
-        <w:ind w:left="720" w:firstLine="720"/>
-      </w:pPr>
-      <w:r>
-        <w:t xml:space="preserve">string: lưu trữ chuỗi ký tự, </w:t>
-      </w:r>
-      <w:r>
-        <w:t>kích thước 2 bytes</w:t>
-      </w:r>
-      <w:r>
-        <w:t xml:space="preserve"> trên 1 ký tự</w:t>
-      </w:r>
-    </w:p>
-    <w:p>
-      <w:pPr>
-        <w:pStyle w:val="ListParagraph"/>
-        <w:numPr>
-          <w:ilvl w:val="1"/>
-          <w:numId w:val="10"/>
-        </w:numPr>
-        <w:rPr>
-          <w:b/>
-          <w:bCs/>
-        </w:rPr>
-      </w:pPr>
-      <w:r>
-        <w:rPr>
-          <w:b/>
-          <w:bCs/>
-        </w:rPr>
-        <w:t>Toán tử (Operators): C# hỗ trợ nhiều loại toán tử như:</w:t>
-      </w:r>
-    </w:p>
-    <w:p>
-      <w:pPr>
-        <w:ind w:left="720"/>
-      </w:pPr>
-      <w:r>
-        <w:t>Toán tử số học (+, -, *, /, %): sử dụng trong các phép tính số học.</w:t>
-      </w:r>
-    </w:p>
-    <w:p>
-      <w:pPr>
-        <w:ind w:left="720"/>
-      </w:pPr>
-      <w:r>
-        <w:t>Toán tử so sánh (==, !=, &lt;, &gt;, &lt;=, &gt;=): so sánh các giá trị.</w:t>
-      </w:r>
-    </w:p>
-    <w:p>
-      <w:pPr>
-        <w:ind w:left="720"/>
-      </w:pPr>
-      <w:r>
-        <w:t>Toán tử logic (&amp;&amp;, ||, !): kết hợp hoặc phủ định các biểu thức điều kiện.</w:t>
-      </w:r>
-    </w:p>
-    <w:p>
-      <w:pPr>
-        <w:pStyle w:val="ListParagraph"/>
-        <w:numPr>
-          <w:ilvl w:val="1"/>
-          <w:numId w:val="10"/>
-        </w:numPr>
-        <w:rPr>
-          <w:b/>
-          <w:bCs/>
-        </w:rPr>
-      </w:pPr>
-      <w:r>
-        <w:rPr>
-          <w:b/>
-          <w:bCs/>
-        </w:rPr>
-        <w:t>Câu lệnh</w:t>
-      </w:r>
-      <w:r>
-        <w:rPr>
-          <w:b/>
-          <w:bCs/>
-        </w:rPr>
-        <w:t xml:space="preserve"> điều kiện</w:t>
-      </w:r>
-    </w:p>
-    <w:p>
-      <w:pPr>
-        <w:ind w:left="720"/>
-      </w:pPr>
-      <w:r>
-        <w:t>C# dùng cấu trúc if, else</w:t>
-      </w:r>
-      <w:r>
-        <w:t xml:space="preserve"> if</w:t>
-      </w:r>
-      <w:r>
-        <w:t xml:space="preserve"> </w:t>
-      </w:r>
-      <w:r>
-        <w:t>và else để kiểm tra điều kiện và xử lý mã</w:t>
-      </w:r>
-      <w:r>
-        <w:t>.</w:t>
-      </w:r>
-      <w:r>
-        <w:t xml:space="preserve"> Cú pháp của một câu lệnh điều kiện</w:t>
-      </w:r>
-      <w:r>
-        <w:t xml:space="preserve"> như sau:</w:t>
-      </w:r>
-    </w:p>
-    <w:p>
-      <w:pPr>
-        <w:ind w:left="1440"/>
-      </w:pPr>
-      <w:r>
-        <w:t xml:space="preserve">if (điều kiện) </w:t>
-      </w:r>
-    </w:p>
-    <w:p>
-      <w:pPr>
-        <w:ind w:left="1440"/>
-      </w:pPr>
-      <w:r>
-        <w:t>{</w:t>
-      </w:r>
-    </w:p>
-    <w:p>
-      <w:pPr>
-        <w:ind w:left="1440"/>
-      </w:pPr>
-      <w:r>
-        <w:tab/>
-      </w:r>
-      <w:r>
-        <w:t>//</w:t>
-      </w:r>
-      <w:r>
-        <w:t>Đoạn mã ở đây sẽ được xử lý nếu điều kiện đúng</w:t>
-      </w:r>
-    </w:p>
-    <w:p>
-      <w:pPr>
-        <w:ind w:left="1440"/>
-      </w:pPr>
-      <w:r>
-        <w:t>}</w:t>
-      </w:r>
-    </w:p>
-    <w:p>
-      <w:r>
-        <w:tab/>
-        <w:t>Ví dụ:</w:t>
-      </w:r>
-    </w:p>
-    <w:p>
-      <w:r>
-        <w:tab/>
-      </w:r>
-      <w:r>
-        <w:tab/>
-        <w:t xml:space="preserve">if (1 &lt; 2) </w:t>
-      </w:r>
-    </w:p>
-    <w:p>
-      <w:pPr>
-        <w:ind w:left="1440"/>
-      </w:pPr>
-      <w:r>
-        <w:lastRenderedPageBreak/>
-        <w:t>{</w:t>
-      </w:r>
-    </w:p>
-    <w:p>
-      <w:pPr>
-        <w:ind w:left="1440"/>
-      </w:pPr>
-      <w:r>
-        <w:tab/>
-        <w:t>Console.WriteLine</w:t>
-      </w:r>
-      <w:r>
-        <w:t>(“Một nhỏ hơn 2”);</w:t>
-      </w:r>
-    </w:p>
-    <w:p>
-      <w:pPr>
-        <w:ind w:left="1440"/>
-      </w:pPr>
-      <w:r>
-        <w:t>}</w:t>
-      </w:r>
-    </w:p>
-    <w:p>
-      <w:pPr>
-        <w:pStyle w:val="ListParagraph"/>
-        <w:numPr>
-          <w:ilvl w:val="1"/>
-          <w:numId w:val="10"/>
-        </w:numPr>
-        <w:rPr>
-          <w:b/>
-          <w:bCs/>
-        </w:rPr>
-      </w:pPr>
-      <w:r>
-        <w:rPr>
-          <w:b/>
-          <w:bCs/>
-        </w:rPr>
-        <w:t>Câu lệnh lặp</w:t>
-      </w:r>
-    </w:p>
-    <w:p>
-      <w:pPr>
-        <w:pStyle w:val="ListParagraph"/>
-        <w:numPr>
-          <w:ilvl w:val="0"/>
-          <w:numId w:val="10"/>
-        </w:numPr>
-        <w:rPr>
-          <w:b/>
-          <w:bCs/>
-        </w:rPr>
-      </w:pPr>
-      <w:r>
-        <w:rPr>
-          <w:b/>
-          <w:bCs/>
-        </w:rPr>
-        <w:t>Cấu trúc cơ bản của một chương trình C#</w:t>
-      </w:r>
-    </w:p>
-    <w:p>
-      <w:pPr>
         <w:ind w:left="360"/>
-        <w:jc w:val="center"/>
         <w:rPr>
           <w:b/>
           <w:bCs/>
@@ -2812,43 +2910,6 @@
           <w:docGrid w:linePitch="360"/>
         </w:sectPr>
       </w:pPr>
-      <w:r>
-        <w:drawing>
-          <wp:inline distT="0" distB="0" distL="0" distR="0" wp14:anchorId="7732C059" wp14:editId="710A0692">
-            <wp:extent cx="3917019" cy="2743438"/>
-            <wp:effectExtent l="0" t="0" r="7620" b="0"/>
-            <wp:docPr id="994968205" name="Picture 1"/>
-            <wp:cNvGraphicFramePr>
-              <a:graphicFrameLocks xmlns:a="http://schemas.openxmlformats.org/drawingml/2006/main" noChangeAspect="1"/>
-            </wp:cNvGraphicFramePr>
-            <a:graphic xmlns:a="http://schemas.openxmlformats.org/drawingml/2006/main">
-              <a:graphicData uri="http://schemas.openxmlformats.org/drawingml/2006/picture">
-                <pic:pic xmlns:pic="http://schemas.openxmlformats.org/drawingml/2006/picture">
-                  <pic:nvPicPr>
-                    <pic:cNvPr id="994968205" name=""/>
-                    <pic:cNvPicPr/>
-                  </pic:nvPicPr>
-                  <pic:blipFill>
-                    <a:blip r:embed="rId5"/>
-                    <a:stretch>
-                      <a:fillRect/>
-                    </a:stretch>
-                  </pic:blipFill>
-                  <pic:spPr>
-                    <a:xfrm>
-                      <a:off x="0" y="0"/>
-                      <a:ext cx="3917019" cy="2743438"/>
-                    </a:xfrm>
-                    <a:prstGeom prst="rect">
-                      <a:avLst/>
-                    </a:prstGeom>
-                  </pic:spPr>
-                </pic:pic>
-              </a:graphicData>
-            </a:graphic>
-          </wp:inline>
-        </w:drawing>
-      </w:r>
     </w:p>
     <w:p>
       <w:pPr>
@@ -3099,7 +3160,7 @@
                     <pic:cNvPicPr/>
                   </pic:nvPicPr>
                   <pic:blipFill>
-                    <a:blip r:embed="rId6">
+                    <a:blip r:embed="rId5">
                       <a:extLst>
                         <a:ext uri="{28A0092B-C50C-407E-A947-70E740481C1C}">
                           <a14:useLocalDpi xmlns:a14="http://schemas.microsoft.com/office/drawing/2010/main" val="0"/>
@@ -3348,6 +3409,119 @@
 <file path=word/numbering.xml><?xml version="1.0" encoding="utf-8"?>
 <w:numbering xmlns:wpc="http://schemas.microsoft.com/office/word/2010/wordprocessingCanvas" xmlns:cx="http://schemas.microsoft.com/office/drawing/2014/chartex" xmlns:cx1="http://schemas.microsoft.com/office/drawing/2015/9/8/chartex" xmlns:cx2="http://schemas.microsoft.com/office/drawing/2015/10/21/chartex" xmlns:cx3="http://schemas.microsoft.com/office/drawing/2016/5/9/chartex" xmlns:cx4="http://schemas.microsoft.com/office/drawing/2016/5/10/chartex" xmlns:cx5="http://schemas.microsoft.com/office/drawing/2016/5/11/chartex" xmlns:cx6="http://schemas.microsoft.com/office/drawing/2016/5/12/chartex" xmlns:cx7="http://schemas.microsoft.com/office/drawing/2016/5/13/chartex" xmlns:cx8="http://schemas.microsoft.com/office/drawing/2016/5/14/chartex" xmlns:mc="http://schemas.openxmlformats.org/markup-compatibility/2006" xmlns:aink="http://schemas.microsoft.com/office/drawing/2016/ink" xmlns:am3d="http://schemas.microsoft.com/office/drawing/2017/model3d" xmlns:o="urn:schemas-microsoft-com:office:office" xmlns:oel="http://schemas.microsoft.com/office/2019/extlst" xmlns:r="http://schemas.openxmlformats.org/officeDocument/2006/relationships" xmlns:m="http://schemas.openxmlformats.org/officeDocument/2006/math" xmlns:v="urn:schemas-microsoft-com:vml" xmlns:wp14="http://schemas.microsoft.com/office/word/2010/wordprocessingDrawing" xmlns:wp="http://schemas.openxmlformats.org/drawingml/2006/wordprocessingDrawing" xmlns:w10="urn:schemas-microsoft-com:office:word" xmlns:w="http://schemas.openxmlformats.org/wordprocessingml/2006/main" xmlns:w14="http://schemas.microsoft.com/office/word/2010/wordml" xmlns:w15="http://schemas.microsoft.com/office/word/2012/wordml" xmlns:w16cex="http://schemas.microsoft.com/office/word/2018/wordml/cex" xmlns:w16cid="http://schemas.microsoft.com/office/word/2016/wordml/cid" xmlns:w16="http://schemas.microsoft.com/office/word/2018/wordml" xmlns:w16du="http://schemas.microsoft.com/office/word/2023/wordml/word16du" xmlns:w16sdtdh="http://schemas.microsoft.com/office/word/2020/wordml/sdtdatahash" xmlns:w16se="http://schemas.microsoft.com/office/word/2015/wordml/symex" xmlns:wpg="http://schemas.microsoft.com/office/word/2010/wordprocessingGroup" xmlns:wpi="http://schemas.microsoft.com/office/word/2010/wordprocessingInk" xmlns:wne="http://schemas.microsoft.com/office/word/2006/wordml" xmlns:wps="http://schemas.microsoft.com/office/word/2010/wordprocessingShape" mc:Ignorable="w14 w15 w16se w16cid w16 w16cex w16sdtdh w16du wp14">
   <w:abstractNum w:abstractNumId="0" w15:restartNumberingAfterBreak="0">
+    <w:nsid w:val="075B54C2"/>
+    <w:multiLevelType w:val="hybridMultilevel"/>
+    <w:tmpl w:val="C89694E0"/>
+    <w:lvl w:ilvl="0" w:tplc="A98292BC">
+      <w:start w:val="2"/>
+      <w:numFmt w:val="bullet"/>
+      <w:lvlText w:val="-"/>
+      <w:lvlJc w:val="left"/>
+      <w:pPr>
+        <w:ind w:left="1080" w:hanging="360"/>
+      </w:pPr>
+      <w:rPr>
+        <w:rFonts w:ascii="Times New Roman" w:eastAsiaTheme="minorHAnsi" w:hAnsi="Times New Roman" w:cs="Times New Roman" w:hint="default"/>
+      </w:rPr>
+    </w:lvl>
+    <w:lvl w:ilvl="1" w:tplc="04090003" w:tentative="1">
+      <w:start w:val="1"/>
+      <w:numFmt w:val="bullet"/>
+      <w:lvlText w:val="o"/>
+      <w:lvlJc w:val="left"/>
+      <w:pPr>
+        <w:ind w:left="1800" w:hanging="360"/>
+      </w:pPr>
+      <w:rPr>
+        <w:rFonts w:ascii="Courier New" w:hAnsi="Courier New" w:cs="Courier New" w:hint="default"/>
+      </w:rPr>
+    </w:lvl>
+    <w:lvl w:ilvl="2" w:tplc="04090005" w:tentative="1">
+      <w:start w:val="1"/>
+      <w:numFmt w:val="bullet"/>
+      <w:lvlText w:val=""/>
+      <w:lvlJc w:val="left"/>
+      <w:pPr>
+        <w:ind w:left="2520" w:hanging="360"/>
+      </w:pPr>
+      <w:rPr>
+        <w:rFonts w:ascii="Wingdings" w:hAnsi="Wingdings" w:hint="default"/>
+      </w:rPr>
+    </w:lvl>
+    <w:lvl w:ilvl="3" w:tplc="04090001" w:tentative="1">
+      <w:start w:val="1"/>
+      <w:numFmt w:val="bullet"/>
+      <w:lvlText w:val=""/>
+      <w:lvlJc w:val="left"/>
+      <w:pPr>
+        <w:ind w:left="3240" w:hanging="360"/>
+      </w:pPr>
+      <w:rPr>
+        <w:rFonts w:ascii="Symbol" w:hAnsi="Symbol" w:hint="default"/>
+      </w:rPr>
+    </w:lvl>
+    <w:lvl w:ilvl="4" w:tplc="04090003" w:tentative="1">
+      <w:start w:val="1"/>
+      <w:numFmt w:val="bullet"/>
+      <w:lvlText w:val="o"/>
+      <w:lvlJc w:val="left"/>
+      <w:pPr>
+        <w:ind w:left="3960" w:hanging="360"/>
+      </w:pPr>
+      <w:rPr>
+        <w:rFonts w:ascii="Courier New" w:hAnsi="Courier New" w:cs="Courier New" w:hint="default"/>
+      </w:rPr>
+    </w:lvl>
+    <w:lvl w:ilvl="5" w:tplc="04090005" w:tentative="1">
+      <w:start w:val="1"/>
+      <w:numFmt w:val="bullet"/>
+      <w:lvlText w:val=""/>
+      <w:lvlJc w:val="left"/>
+      <w:pPr>
+        <w:ind w:left="4680" w:hanging="360"/>
+      </w:pPr>
+      <w:rPr>
+        <w:rFonts w:ascii="Wingdings" w:hAnsi="Wingdings" w:hint="default"/>
+      </w:rPr>
+    </w:lvl>
+    <w:lvl w:ilvl="6" w:tplc="04090001" w:tentative="1">
+      <w:start w:val="1"/>
+      <w:numFmt w:val="bullet"/>
+      <w:lvlText w:val=""/>
+      <w:lvlJc w:val="left"/>
+      <w:pPr>
+        <w:ind w:left="5400" w:hanging="360"/>
+      </w:pPr>
+      <w:rPr>
+        <w:rFonts w:ascii="Symbol" w:hAnsi="Symbol" w:hint="default"/>
+      </w:rPr>
+    </w:lvl>
+    <w:lvl w:ilvl="7" w:tplc="04090003" w:tentative="1">
+      <w:start w:val="1"/>
+      <w:numFmt w:val="bullet"/>
+      <w:lvlText w:val="o"/>
+      <w:lvlJc w:val="left"/>
+      <w:pPr>
+        <w:ind w:left="6120" w:hanging="360"/>
+      </w:pPr>
+      <w:rPr>
+        <w:rFonts w:ascii="Courier New" w:hAnsi="Courier New" w:cs="Courier New" w:hint="default"/>
+      </w:rPr>
+    </w:lvl>
+    <w:lvl w:ilvl="8" w:tplc="04090005" w:tentative="1">
+      <w:start w:val="1"/>
+      <w:numFmt w:val="bullet"/>
+      <w:lvlText w:val=""/>
+      <w:lvlJc w:val="left"/>
+      <w:pPr>
+        <w:ind w:left="6840" w:hanging="360"/>
+      </w:pPr>
+      <w:rPr>
+        <w:rFonts w:ascii="Wingdings" w:hAnsi="Wingdings" w:hint="default"/>
+      </w:rPr>
+    </w:lvl>
+  </w:abstractNum>
+  <w:abstractNum w:abstractNumId="1" w15:restartNumberingAfterBreak="0">
     <w:nsid w:val="078660F1"/>
     <w:multiLevelType w:val="multilevel"/>
     <w:tmpl w:val="7A8A9830"/>
@@ -3496,7 +3670,7 @@
       </w:rPr>
     </w:lvl>
   </w:abstractNum>
-  <w:abstractNum w:abstractNumId="1" w15:restartNumberingAfterBreak="0">
+  <w:abstractNum w:abstractNumId="2" w15:restartNumberingAfterBreak="0">
     <w:nsid w:val="0C281BCE"/>
     <w:multiLevelType w:val="hybridMultilevel"/>
     <w:tmpl w:val="CDC6C658"/>
@@ -3609,7 +3783,7 @@
       </w:rPr>
     </w:lvl>
   </w:abstractNum>
-  <w:abstractNum w:abstractNumId="2" w15:restartNumberingAfterBreak="0">
+  <w:abstractNum w:abstractNumId="3" w15:restartNumberingAfterBreak="0">
     <w:nsid w:val="1A4F7FA8"/>
     <w:multiLevelType w:val="multilevel"/>
     <w:tmpl w:val="83E46268"/>
@@ -3730,7 +3904,7 @@
       </w:rPr>
     </w:lvl>
   </w:abstractNum>
-  <w:abstractNum w:abstractNumId="3" w15:restartNumberingAfterBreak="0">
+  <w:abstractNum w:abstractNumId="4" w15:restartNumberingAfterBreak="0">
     <w:nsid w:val="3088143F"/>
     <w:multiLevelType w:val="hybridMultilevel"/>
     <w:tmpl w:val="D6BEDF70"/>
@@ -3843,7 +4017,7 @@
       </w:rPr>
     </w:lvl>
   </w:abstractNum>
-  <w:abstractNum w:abstractNumId="4" w15:restartNumberingAfterBreak="0">
+  <w:abstractNum w:abstractNumId="5" w15:restartNumberingAfterBreak="0">
     <w:nsid w:val="3A3D6CBD"/>
     <w:multiLevelType w:val="hybridMultilevel"/>
     <w:tmpl w:val="9B6A99CE"/>
@@ -3956,7 +4130,7 @@
       </w:rPr>
     </w:lvl>
   </w:abstractNum>
-  <w:abstractNum w:abstractNumId="5" w15:restartNumberingAfterBreak="0">
+  <w:abstractNum w:abstractNumId="6" w15:restartNumberingAfterBreak="0">
     <w:nsid w:val="3E29744E"/>
     <w:multiLevelType w:val="hybridMultilevel"/>
     <w:tmpl w:val="667074EE"/>
@@ -4069,7 +4243,7 @@
       </w:rPr>
     </w:lvl>
   </w:abstractNum>
-  <w:abstractNum w:abstractNumId="6" w15:restartNumberingAfterBreak="0">
+  <w:abstractNum w:abstractNumId="7" w15:restartNumberingAfterBreak="0">
     <w:nsid w:val="48911E62"/>
     <w:multiLevelType w:val="hybridMultilevel"/>
     <w:tmpl w:val="94C032F4"/>
@@ -4181,7 +4355,7 @@
       </w:rPr>
     </w:lvl>
   </w:abstractNum>
-  <w:abstractNum w:abstractNumId="7" w15:restartNumberingAfterBreak="0">
+  <w:abstractNum w:abstractNumId="8" w15:restartNumberingAfterBreak="0">
     <w:nsid w:val="4A9758C5"/>
     <w:multiLevelType w:val="hybridMultilevel"/>
     <w:tmpl w:val="08C02062"/>
@@ -4270,7 +4444,7 @@
       </w:pPr>
     </w:lvl>
   </w:abstractNum>
-  <w:abstractNum w:abstractNumId="8" w15:restartNumberingAfterBreak="0">
+  <w:abstractNum w:abstractNumId="9" w15:restartNumberingAfterBreak="0">
     <w:nsid w:val="4FC2075A"/>
     <w:multiLevelType w:val="multilevel"/>
     <w:tmpl w:val="0D32B7D2"/>
@@ -4391,7 +4565,7 @@
       </w:rPr>
     </w:lvl>
   </w:abstractNum>
-  <w:abstractNum w:abstractNumId="9" w15:restartNumberingAfterBreak="0">
+  <w:abstractNum w:abstractNumId="10" w15:restartNumberingAfterBreak="0">
     <w:nsid w:val="51F55D33"/>
     <w:multiLevelType w:val="hybridMultilevel"/>
     <w:tmpl w:val="6BA044AE"/>
@@ -4504,7 +4678,7 @@
       </w:rPr>
     </w:lvl>
   </w:abstractNum>
-  <w:abstractNum w:abstractNumId="10" w15:restartNumberingAfterBreak="0">
+  <w:abstractNum w:abstractNumId="11" w15:restartNumberingAfterBreak="0">
     <w:nsid w:val="5E842B5E"/>
     <w:multiLevelType w:val="multilevel"/>
     <w:tmpl w:val="1A9425F4"/>
@@ -4625,7 +4799,7 @@
       </w:rPr>
     </w:lvl>
   </w:abstractNum>
-  <w:abstractNum w:abstractNumId="11" w15:restartNumberingAfterBreak="0">
+  <w:abstractNum w:abstractNumId="12" w15:restartNumberingAfterBreak="0">
     <w:nsid w:val="64FF5CC6"/>
     <w:multiLevelType w:val="hybridMultilevel"/>
     <w:tmpl w:val="BFCA59B2"/>
@@ -4738,7 +4912,7 @@
       </w:rPr>
     </w:lvl>
   </w:abstractNum>
-  <w:abstractNum w:abstractNumId="12" w15:restartNumberingAfterBreak="0">
+  <w:abstractNum w:abstractNumId="13" w15:restartNumberingAfterBreak="0">
     <w:nsid w:val="65F6571A"/>
     <w:multiLevelType w:val="hybridMultilevel"/>
     <w:tmpl w:val="93F81DF6"/>
@@ -4851,7 +5025,7 @@
       </w:rPr>
     </w:lvl>
   </w:abstractNum>
-  <w:abstractNum w:abstractNumId="13" w15:restartNumberingAfterBreak="0">
+  <w:abstractNum w:abstractNumId="14" w15:restartNumberingAfterBreak="0">
     <w:nsid w:val="6FF6013C"/>
     <w:multiLevelType w:val="hybridMultilevel"/>
     <w:tmpl w:val="F08CEE34"/>
@@ -4964,47 +5138,196 @@
       </w:rPr>
     </w:lvl>
   </w:abstractNum>
+  <w:abstractNum w:abstractNumId="15" w15:restartNumberingAfterBreak="0">
+    <w:nsid w:val="7801212B"/>
+    <w:multiLevelType w:val="hybridMultilevel"/>
+    <w:tmpl w:val="54C0D2FE"/>
+    <w:lvl w:ilvl="0" w:tplc="A98292BC">
+      <w:start w:val="2"/>
+      <w:numFmt w:val="bullet"/>
+      <w:lvlText w:val="-"/>
+      <w:lvlJc w:val="left"/>
+      <w:pPr>
+        <w:ind w:left="1440" w:hanging="360"/>
+      </w:pPr>
+      <w:rPr>
+        <w:rFonts w:ascii="Times New Roman" w:eastAsiaTheme="minorHAnsi" w:hAnsi="Times New Roman" w:cs="Times New Roman" w:hint="default"/>
+      </w:rPr>
+    </w:lvl>
+    <w:lvl w:ilvl="1" w:tplc="04090003" w:tentative="1">
+      <w:start w:val="1"/>
+      <w:numFmt w:val="bullet"/>
+      <w:lvlText w:val="o"/>
+      <w:lvlJc w:val="left"/>
+      <w:pPr>
+        <w:ind w:left="2160" w:hanging="360"/>
+      </w:pPr>
+      <w:rPr>
+        <w:rFonts w:ascii="Courier New" w:hAnsi="Courier New" w:cs="Courier New" w:hint="default"/>
+      </w:rPr>
+    </w:lvl>
+    <w:lvl w:ilvl="2" w:tplc="04090005" w:tentative="1">
+      <w:start w:val="1"/>
+      <w:numFmt w:val="bullet"/>
+      <w:lvlText w:val=""/>
+      <w:lvlJc w:val="left"/>
+      <w:pPr>
+        <w:ind w:left="2880" w:hanging="360"/>
+      </w:pPr>
+      <w:rPr>
+        <w:rFonts w:ascii="Wingdings" w:hAnsi="Wingdings" w:hint="default"/>
+      </w:rPr>
+    </w:lvl>
+    <w:lvl w:ilvl="3" w:tplc="04090001" w:tentative="1">
+      <w:start w:val="1"/>
+      <w:numFmt w:val="bullet"/>
+      <w:lvlText w:val=""/>
+      <w:lvlJc w:val="left"/>
+      <w:pPr>
+        <w:ind w:left="3600" w:hanging="360"/>
+      </w:pPr>
+      <w:rPr>
+        <w:rFonts w:ascii="Symbol" w:hAnsi="Symbol" w:hint="default"/>
+      </w:rPr>
+    </w:lvl>
+    <w:lvl w:ilvl="4" w:tplc="04090003" w:tentative="1">
+      <w:start w:val="1"/>
+      <w:numFmt w:val="bullet"/>
+      <w:lvlText w:val="o"/>
+      <w:lvlJc w:val="left"/>
+      <w:pPr>
+        <w:ind w:left="4320" w:hanging="360"/>
+      </w:pPr>
+      <w:rPr>
+        <w:rFonts w:ascii="Courier New" w:hAnsi="Courier New" w:cs="Courier New" w:hint="default"/>
+      </w:rPr>
+    </w:lvl>
+    <w:lvl w:ilvl="5" w:tplc="04090005" w:tentative="1">
+      <w:start w:val="1"/>
+      <w:numFmt w:val="bullet"/>
+      <w:lvlText w:val=""/>
+      <w:lvlJc w:val="left"/>
+      <w:pPr>
+        <w:ind w:left="5040" w:hanging="360"/>
+      </w:pPr>
+      <w:rPr>
+        <w:rFonts w:ascii="Wingdings" w:hAnsi="Wingdings" w:hint="default"/>
+      </w:rPr>
+    </w:lvl>
+    <w:lvl w:ilvl="6" w:tplc="04090001" w:tentative="1">
+      <w:start w:val="1"/>
+      <w:numFmt w:val="bullet"/>
+      <w:lvlText w:val=""/>
+      <w:lvlJc w:val="left"/>
+      <w:pPr>
+        <w:ind w:left="5760" w:hanging="360"/>
+      </w:pPr>
+      <w:rPr>
+        <w:rFonts w:ascii="Symbol" w:hAnsi="Symbol" w:hint="default"/>
+      </w:rPr>
+    </w:lvl>
+    <w:lvl w:ilvl="7" w:tplc="04090003" w:tentative="1">
+      <w:start w:val="1"/>
+      <w:numFmt w:val="bullet"/>
+      <w:lvlText w:val="o"/>
+      <w:lvlJc w:val="left"/>
+      <w:pPr>
+        <w:ind w:left="6480" w:hanging="360"/>
+      </w:pPr>
+      <w:rPr>
+        <w:rFonts w:ascii="Courier New" w:hAnsi="Courier New" w:cs="Courier New" w:hint="default"/>
+      </w:rPr>
+    </w:lvl>
+    <w:lvl w:ilvl="8" w:tplc="04090005" w:tentative="1">
+      <w:start w:val="1"/>
+      <w:numFmt w:val="bullet"/>
+      <w:lvlText w:val=""/>
+      <w:lvlJc w:val="left"/>
+      <w:pPr>
+        <w:ind w:left="7200" w:hanging="360"/>
+      </w:pPr>
+      <w:rPr>
+        <w:rFonts w:ascii="Wingdings" w:hAnsi="Wingdings" w:hint="default"/>
+      </w:rPr>
+    </w:lvl>
+  </w:abstractNum>
   <w:num w:numId="1" w16cid:durableId="2056587863">
+    <w:abstractNumId w:val="1"/>
+  </w:num>
+  <w:num w:numId="2" w16cid:durableId="2001502014">
+    <w:abstractNumId w:val="9"/>
+  </w:num>
+  <w:num w:numId="3" w16cid:durableId="1890452014">
+    <w:abstractNumId w:val="4"/>
+  </w:num>
+  <w:num w:numId="4" w16cid:durableId="1907110391">
+    <w:abstractNumId w:val="3"/>
+  </w:num>
+  <w:num w:numId="5" w16cid:durableId="1635286648">
+    <w:abstractNumId w:val="6"/>
+  </w:num>
+  <w:num w:numId="6" w16cid:durableId="1632053239">
+    <w:abstractNumId w:val="14"/>
+  </w:num>
+  <w:num w:numId="7" w16cid:durableId="89200216">
+    <w:abstractNumId w:val="10"/>
+  </w:num>
+  <w:num w:numId="8" w16cid:durableId="861699438">
+    <w:abstractNumId w:val="5"/>
+  </w:num>
+  <w:num w:numId="9" w16cid:durableId="1500148891">
+    <w:abstractNumId w:val="7"/>
+  </w:num>
+  <w:num w:numId="10" w16cid:durableId="36316731">
+    <w:abstractNumId w:val="11"/>
+  </w:num>
+  <w:num w:numId="11" w16cid:durableId="1598824097">
+    <w:abstractNumId w:val="8"/>
+  </w:num>
+  <w:num w:numId="12" w16cid:durableId="1012024890">
+    <w:abstractNumId w:val="13"/>
+  </w:num>
+  <w:num w:numId="13" w16cid:durableId="467211521">
+    <w:abstractNumId w:val="2"/>
+  </w:num>
+  <w:num w:numId="14" w16cid:durableId="755859266">
+    <w:abstractNumId w:val="12"/>
+  </w:num>
+  <w:num w:numId="15" w16cid:durableId="367796392">
+    <w:abstractNumId w:val="15"/>
+  </w:num>
+  <w:num w:numId="16" w16cid:durableId="1541479145">
     <w:abstractNumId w:val="0"/>
   </w:num>
-  <w:num w:numId="2" w16cid:durableId="2001502014">
-    <w:abstractNumId w:val="8"/>
-  </w:num>
-  <w:num w:numId="3" w16cid:durableId="1890452014">
+  <w:num w:numId="17" w16cid:durableId="1502237638">
     <w:abstractNumId w:val="3"/>
-  </w:num>
-  <w:num w:numId="4" w16cid:durableId="1907110391">
-    <w:abstractNumId w:val="2"/>
-  </w:num>
-  <w:num w:numId="5" w16cid:durableId="1635286648">
-    <w:abstractNumId w:val="5"/>
-  </w:num>
-  <w:num w:numId="6" w16cid:durableId="1632053239">
-    <w:abstractNumId w:val="13"/>
-  </w:num>
-  <w:num w:numId="7" w16cid:durableId="89200216">
-    <w:abstractNumId w:val="9"/>
-  </w:num>
-  <w:num w:numId="8" w16cid:durableId="861699438">
-    <w:abstractNumId w:val="4"/>
-  </w:num>
-  <w:num w:numId="9" w16cid:durableId="1500148891">
-    <w:abstractNumId w:val="6"/>
-  </w:num>
-  <w:num w:numId="10" w16cid:durableId="36316731">
-    <w:abstractNumId w:val="10"/>
-  </w:num>
-  <w:num w:numId="11" w16cid:durableId="1598824097">
-    <w:abstractNumId w:val="7"/>
-  </w:num>
-  <w:num w:numId="12" w16cid:durableId="1012024890">
-    <w:abstractNumId w:val="12"/>
-  </w:num>
-  <w:num w:numId="13" w16cid:durableId="467211521">
-    <w:abstractNumId w:val="1"/>
-  </w:num>
-  <w:num w:numId="14" w16cid:durableId="755859266">
-    <w:abstractNumId w:val="11"/>
+    <w:lvlOverride w:ilvl="0">
+      <w:startOverride w:val="1"/>
+    </w:lvlOverride>
+    <w:lvlOverride w:ilvl="1">
+      <w:startOverride w:val="1"/>
+    </w:lvlOverride>
+    <w:lvlOverride w:ilvl="2">
+      <w:startOverride w:val="1"/>
+    </w:lvlOverride>
+    <w:lvlOverride w:ilvl="3">
+      <w:startOverride w:val="1"/>
+    </w:lvlOverride>
+    <w:lvlOverride w:ilvl="4">
+      <w:startOverride w:val="1"/>
+    </w:lvlOverride>
+    <w:lvlOverride w:ilvl="5">
+      <w:startOverride w:val="1"/>
+    </w:lvlOverride>
+    <w:lvlOverride w:ilvl="6">
+      <w:startOverride w:val="1"/>
+    </w:lvlOverride>
+    <w:lvlOverride w:ilvl="7">
+      <w:startOverride w:val="1"/>
+    </w:lvlOverride>
+    <w:lvlOverride w:ilvl="8">
+      <w:startOverride w:val="1"/>
+    </w:lvlOverride>
   </w:num>
 </w:numbering>
 </file>
@@ -5422,7 +5745,6 @@
   <w:style w:type="character" w:default="1" w:styleId="DefaultParagraphFont">
     <w:name w:val="Default Paragraph Font"/>
     <w:uiPriority w:val="1"/>
-    <w:semiHidden/>
     <w:unhideWhenUsed/>
   </w:style>
   <w:style w:type="table" w:default="1" w:styleId="TableNormal">
@@ -5484,6 +5806,29 @@
       <w:sz w:val="24"/>
       <w:szCs w:val="24"/>
       <w14:ligatures w14:val="none"/>
+    </w:rPr>
+  </w:style>
+  <w:style w:type="character" w:styleId="Hyperlink">
+    <w:name w:val="Hyperlink"/>
+    <w:basedOn w:val="DefaultParagraphFont"/>
+    <w:uiPriority w:val="99"/>
+    <w:unhideWhenUsed/>
+    <w:rsid w:val="0019305E"/>
+    <w:rPr>
+      <w:color w:val="0563C1" w:themeColor="hyperlink"/>
+      <w:u w:val="single"/>
+    </w:rPr>
+  </w:style>
+  <w:style w:type="character" w:styleId="UnresolvedMention">
+    <w:name w:val="Unresolved Mention"/>
+    <w:basedOn w:val="DefaultParagraphFont"/>
+    <w:uiPriority w:val="99"/>
+    <w:semiHidden/>
+    <w:unhideWhenUsed/>
+    <w:rsid w:val="0019305E"/>
+    <w:rPr>
+      <w:color w:val="605E5C"/>
+      <w:shd w:val="clear" w:color="auto" w:fill="E1DFDD"/>
     </w:rPr>
   </w:style>
 </w:styles>

</xml_diff>